<commit_message>
add national mechanics olympic award link
</commit_message>
<xml_diff>
--- a/CaoLeCongMinh2021.docx
+++ b/CaoLeCongMinh2021.docx
@@ -217,29 +217,7 @@
             <w:szCs w:val="24"/>
             <w:u w:val="none"/>
           </w:rPr>
-          <w:t>Minh-CaoL</w:t>
-        </w:r>
-        <w:r>
-          <w:rPr>
-            <w:rStyle w:val="Hyperlink"/>
-            <w:rFonts w:ascii="Times New Roman" w:hAnsi="Times New Roman" w:cs="Times New Roman"/>
-            <w:color w:val="000000" w:themeColor="text1"/>
-            <w:sz w:val="24"/>
-            <w:szCs w:val="24"/>
-            <w:u w:val="none"/>
-          </w:rPr>
-          <w:t>e</w:t>
-        </w:r>
-        <w:r>
-          <w:rPr>
-            <w:rStyle w:val="Hyperlink"/>
-            <w:rFonts w:ascii="Times New Roman" w:hAnsi="Times New Roman" w:cs="Times New Roman"/>
-            <w:color w:val="000000" w:themeColor="text1"/>
-            <w:sz w:val="24"/>
-            <w:szCs w:val="24"/>
-            <w:u w:val="none"/>
-          </w:rPr>
-          <w:t>Cong</w:t>
+          <w:t>Minh-CaoLeCong</w:t>
         </w:r>
       </w:hyperlink>
     </w:p>
@@ -313,29 +291,7 @@
             <w:szCs w:val="24"/>
             <w:u w:val="none"/>
           </w:rPr>
-          <w:t>minh.caolecong@</w:t>
-        </w:r>
-        <w:r>
-          <w:rPr>
-            <w:rStyle w:val="Hyperlink"/>
-            <w:rFonts w:ascii="Times New Roman" w:hAnsi="Times New Roman" w:cs="Times New Roman"/>
-            <w:color w:val="000000" w:themeColor="text1"/>
-            <w:sz w:val="24"/>
-            <w:szCs w:val="24"/>
-            <w:u w:val="none"/>
-          </w:rPr>
-          <w:t>g</w:t>
-        </w:r>
-        <w:r>
-          <w:rPr>
-            <w:rStyle w:val="Hyperlink"/>
-            <w:rFonts w:ascii="Times New Roman" w:hAnsi="Times New Roman" w:cs="Times New Roman"/>
-            <w:color w:val="000000" w:themeColor="text1"/>
-            <w:sz w:val="24"/>
-            <w:szCs w:val="24"/>
-            <w:u w:val="none"/>
-          </w:rPr>
-          <w:t>mail.com</w:t>
+          <w:t>minh.caolecong@gmail.com</w:t>
         </w:r>
       </w:hyperlink>
     </w:p>
@@ -4230,6 +4186,73 @@
           <w:szCs w:val="24"/>
         </w:rPr>
       </w:pPr>
+      <w:hyperlink r:id="rId17" w:history="1">
+        <w:r>
+          <w:rPr>
+            <w:rStyle w:val="Hyperlink"/>
+            <w:rFonts w:ascii="Times New Roman" w:hAnsi="Times New Roman" w:cs="Times New Roman"/>
+            <w:b/>
+            <w:bCs/>
+            <w:color w:val="000000" w:themeColor="text1"/>
+            <w:sz w:val="24"/>
+            <w:szCs w:val="24"/>
+            <w:u w:val="none"/>
+          </w:rPr>
+          <w:t>C</w:t>
+        </w:r>
+        <w:r>
+          <w:rPr>
+            <w:rStyle w:val="Hyperlink"/>
+            <w:rFonts w:ascii="Times New Roman" w:hAnsi="Times New Roman" w:cs="Times New Roman"/>
+            <w:b/>
+            <w:bCs/>
+            <w:color w:val="000000" w:themeColor="text1"/>
+            <w:sz w:val="24"/>
+            <w:szCs w:val="24"/>
+            <w:u w:val="none"/>
+          </w:rPr>
+          <w:t>onsolatio</w:t>
+        </w:r>
+        <w:r>
+          <w:rPr>
+            <w:rStyle w:val="Hyperlink"/>
+            <w:rFonts w:ascii="Times New Roman" w:hAnsi="Times New Roman" w:cs="Times New Roman"/>
+            <w:b/>
+            <w:bCs/>
+            <w:color w:val="000000" w:themeColor="text1"/>
+            <w:sz w:val="24"/>
+            <w:szCs w:val="24"/>
+            <w:u w:val="none"/>
+          </w:rPr>
+          <w:t>n</w:t>
+        </w:r>
+        <w:r>
+          <w:rPr>
+            <w:rStyle w:val="Hyperlink"/>
+            <w:rFonts w:ascii="Times New Roman" w:hAnsi="Times New Roman" w:cs="Times New Roman"/>
+            <w:b/>
+            <w:bCs/>
+            <w:color w:val="000000" w:themeColor="text1"/>
+            <w:sz w:val="24"/>
+            <w:szCs w:val="24"/>
+            <w:u w:val="none"/>
+          </w:rPr>
+          <w:t xml:space="preserve"> </w:t>
+        </w:r>
+        <w:r>
+          <w:rPr>
+            <w:rStyle w:val="Hyperlink"/>
+            <w:rFonts w:ascii="Times New Roman" w:hAnsi="Times New Roman" w:cs="Times New Roman"/>
+            <w:b/>
+            <w:bCs/>
+            <w:color w:val="000000" w:themeColor="text1"/>
+            <w:sz w:val="24"/>
+            <w:szCs w:val="24"/>
+            <w:u w:val="none"/>
+          </w:rPr>
+          <w:t>award</w:t>
+        </w:r>
+      </w:hyperlink>
       <w:r>
         <w:rPr>
           <w:rFonts w:ascii="Times New Roman" w:hAnsi="Times New Roman" w:cs="Times New Roman"/>
@@ -4238,27 +4261,7 @@
           <w:sz w:val="24"/>
           <w:szCs w:val="24"/>
         </w:rPr>
-        <w:t>C</w:t>
-      </w:r>
-      <w:r>
-        <w:rPr>
-          <w:rFonts w:ascii="Times New Roman" w:hAnsi="Times New Roman" w:cs="Times New Roman"/>
-          <w:b/>
-          <w:bCs/>
-          <w:sz w:val="24"/>
-          <w:szCs w:val="24"/>
-        </w:rPr>
-        <w:t xml:space="preserve">onsolation </w:t>
-      </w:r>
-      <w:r>
-        <w:rPr>
-          <w:rFonts w:ascii="Times New Roman" w:hAnsi="Times New Roman" w:cs="Times New Roman"/>
-          <w:b/>
-          <w:bCs/>
-          <w:sz w:val="24"/>
-          <w:szCs w:val="24"/>
-        </w:rPr>
-        <w:t xml:space="preserve">award, </w:t>
+        <w:t xml:space="preserve">, </w:t>
       </w:r>
       <w:r>
         <w:rPr>
@@ -4433,7 +4436,7 @@
         </w:rPr>
         <w:t>.</w:t>
       </w:r>
-      <w:hyperlink r:id="rId17" w:history="1">
+      <w:hyperlink r:id="rId18" w:history="1">
         <w:r>
           <w:rPr>
             <w:rStyle w:val="Hyperlink"/>
@@ -4449,7 +4452,7 @@
       </w:hyperlink>
     </w:p>
     <w:sectPr>
-      <w:footerReference w:type="default" r:id="rId18"/>
+      <w:footerReference w:type="default" r:id="rId19"/>
       <w:pgSz w:w="12240" w:h="15840" w:code="1"/>
       <w:pgMar w:top="851" w:right="1134" w:bottom="851" w:left="1134" w:header="567" w:footer="567" w:gutter="0"/>
       <w:pgNumType w:start="1"/>

</xml_diff>